<commit_message>
presentation and readme updated
</commit_message>
<xml_diff>
--- a/Пояснительная записка.docx
+++ b/Пояснительная записка.docx
@@ -7,10 +7,8 @@
         <w:t>Пояснительная записка</w:t>
       </w:r>
       <w:r>
-        <w:t xml:space="preserve"> (начало)</w:t>
-      </w:r>
-      <w:bookmarkStart w:id="0" w:name="_GoBack"/>
-      <w:bookmarkEnd w:id="0"/>
+        <w:t xml:space="preserve"> </w:t>
+      </w:r>
     </w:p>
     <w:p>
       <w:r>
@@ -74,6 +72,22 @@
       <w:pPr>
         <w:pStyle w:val="a3"/>
       </w:pPr>
+      <w:r>
+        <w:t>При передвижении у игрока появляется анимация ходьбы. В зависимости направления движения она будет разной. Анимация создана с помощью смены спрайтов.</w:t>
+      </w:r>
+    </w:p>
+    <w:p>
+      <w:pPr>
+        <w:pStyle w:val="a3"/>
+      </w:pPr>
+      <w:r>
+        <w:t>При столкновении со стеной персонаж не может идти дальше. Также игрок не может выйти за границы карты.</w:t>
+      </w:r>
+    </w:p>
+    <w:p>
+      <w:pPr>
+        <w:pStyle w:val="a3"/>
+      </w:pPr>
     </w:p>
     <w:p>
       <w:pPr>
@@ -126,6 +140,34 @@
       <w:pPr>
         <w:pStyle w:val="a3"/>
       </w:pPr>
+      <w:r>
+        <w:t>Бонус считается собранным, если спрайт персонажа соприкасается с ним. Каждый бонус одноразовый. Некоторые бонусы (монетки) исчезают с карты при столкновении.</w:t>
+      </w:r>
+    </w:p>
+    <w:p>
+      <w:pPr>
+        <w:pStyle w:val="a3"/>
+      </w:pPr>
+      <w:r>
+        <w:t xml:space="preserve">Все бонусы являются отдельными классами и объединены в общую группу спрайтов. При столкновении игрока с каким-либо спрайтом из этой группы у спрайта активируется метод </w:t>
+      </w:r>
+      <w:r>
+        <w:rPr>
+          <w:lang w:val="en-US"/>
+        </w:rPr>
+        <w:t>buff</w:t>
+      </w:r>
+      <w:r>
+        <w:t xml:space="preserve"> (имеется у каждого класса, включенного в </w:t>
+      </w:r>
+      <w:r>
+        <w:t>эту группу). Этот метод добавляет бонус, в зависимости от назначения.</w:t>
+      </w:r>
+    </w:p>
+    <w:p>
+      <w:pPr>
+        <w:pStyle w:val="a3"/>
+      </w:pPr>
     </w:p>
     <w:p>
       <w:pPr>
@@ -140,8 +182,27 @@
       </w:r>
     </w:p>
     <w:p>
+      <w:pPr>
+        <w:pStyle w:val="a3"/>
+      </w:pPr>
+      <w:r>
+        <w:t>Бои в игре пошаговые. На уровнях присутствуют разные типы врагов, которые отличаются наносимым игроку уроном. Игрок может наносить врагам урон, но, если его здоровье заканчивается – он проигрывает. На уровне несколько врагов, цель игрока – победить всех и выжить самому.</w:t>
+      </w:r>
+    </w:p>
+    <w:p>
       <w:r>
         <w:t>Сверху на экране есть полоска, отображающая здоровье персонажа.</w:t>
+      </w:r>
+      <w:r>
+        <w:t xml:space="preserve"> Она заполняется зеленым в зависимости от текущего здоровья игрока.</w:t>
+      </w:r>
+      <w:bookmarkStart w:id="0" w:name="_GoBack"/>
+      <w:bookmarkEnd w:id="0"/>
+      <w:r>
+        <w:t xml:space="preserve"> </w:t>
+      </w:r>
+      <w:r>
+        <w:t>Также присутствует отображение очков игрока. Очки могут быть получены за победу над противниками и от собранных бонусов.</w:t>
       </w:r>
     </w:p>
     <w:p>

</xml_diff>